<commit_message>
Added readme and updated lims doc
</commit_message>
<xml_diff>
--- a/Illumina NovaSeq LIMS API v1.docx
+++ b/Illumina NovaSeq LIMS API v1.docx
@@ -1377,14 +1377,27 @@
       <w:r>
         <w:t xml:space="preserve">Figure </w:t>
       </w:r>
-      <w:fldSimple w:instr=" SEQ Figure \* ARABIC ">
-        <w:r>
-          <w:rPr>
-            <w:noProof/>
-          </w:rPr>
-          <w:t>1</w:t>
-        </w:r>
-      </w:fldSimple>
+      <w:r>
+        <w:fldChar w:fldCharType="begin"/>
+      </w:r>
+      <w:r>
+        <w:instrText xml:space="preserve"> SEQ Figure \* ARABIC </w:instrText>
+      </w:r>
+      <w:r>
+        <w:fldChar w:fldCharType="separate"/>
+      </w:r>
+      <w:r>
+        <w:rPr>
+          <w:noProof/>
+        </w:rPr>
+        <w:t>1</w:t>
+      </w:r>
+      <w:r>
+        <w:rPr>
+          <w:noProof/>
+        </w:rPr>
+        <w:fldChar w:fldCharType="end"/>
+      </w:r>
       <w:r>
         <w:t xml:space="preserve"> - Retrieving Login URL</w:t>
       </w:r>
@@ -1575,14 +1588,27 @@
       <w:r>
         <w:t xml:space="preserve">Figure </w:t>
       </w:r>
-      <w:fldSimple w:instr=" SEQ Figure \* ARABIC ">
-        <w:r>
-          <w:rPr>
-            <w:noProof/>
-          </w:rPr>
-          <w:t>2</w:t>
-        </w:r>
-      </w:fldSimple>
+      <w:r>
+        <w:fldChar w:fldCharType="begin"/>
+      </w:r>
+      <w:r>
+        <w:instrText xml:space="preserve"> SEQ Figure \* ARABIC </w:instrText>
+      </w:r>
+      <w:r>
+        <w:fldChar w:fldCharType="separate"/>
+      </w:r>
+      <w:r>
+        <w:rPr>
+          <w:noProof/>
+        </w:rPr>
+        <w:t>2</w:t>
+      </w:r>
+      <w:r>
+        <w:rPr>
+          <w:noProof/>
+        </w:rPr>
+        <w:fldChar w:fldCharType="end"/>
+      </w:r>
       <w:r>
         <w:t xml:space="preserve"> - LIMS Recipe Retrieval</w:t>
       </w:r>
@@ -1919,14 +1945,27 @@
       <w:r>
         <w:t xml:space="preserve">Figure </w:t>
       </w:r>
-      <w:fldSimple w:instr=" SEQ Figure \* ARABIC ">
-        <w:r>
-          <w:rPr>
-            <w:noProof/>
-          </w:rPr>
-          <w:t>3</w:t>
-        </w:r>
-      </w:fldSimple>
+      <w:r>
+        <w:fldChar w:fldCharType="begin"/>
+      </w:r>
+      <w:r>
+        <w:instrText xml:space="preserve"> SEQ Figure \* ARABIC </w:instrText>
+      </w:r>
+      <w:r>
+        <w:fldChar w:fldCharType="separate"/>
+      </w:r>
+      <w:r>
+        <w:rPr>
+          <w:noProof/>
+        </w:rPr>
+        <w:t>3</w:t>
+      </w:r>
+      <w:r>
+        <w:rPr>
+          <w:noProof/>
+        </w:rPr>
+        <w:fldChar w:fldCharType="end"/>
+      </w:r>
       <w:r>
         <w:t xml:space="preserve"> - Submitting Run Metrics</w:t>
       </w:r>
@@ -2235,14 +2274,27 @@
       <w:r>
         <w:t xml:space="preserve">Figure </w:t>
       </w:r>
-      <w:fldSimple w:instr=" SEQ Figure \* ARABIC ">
-        <w:r>
-          <w:rPr>
-            <w:noProof/>
-          </w:rPr>
-          <w:t>4</w:t>
-        </w:r>
-      </w:fldSimple>
+      <w:r>
+        <w:fldChar w:fldCharType="begin"/>
+      </w:r>
+      <w:r>
+        <w:instrText xml:space="preserve"> SEQ Figure \* ARABIC </w:instrText>
+      </w:r>
+      <w:r>
+        <w:fldChar w:fldCharType="separate"/>
+      </w:r>
+      <w:r>
+        <w:rPr>
+          <w:noProof/>
+        </w:rPr>
+        <w:t>4</w:t>
+      </w:r>
+      <w:r>
+        <w:rPr>
+          <w:noProof/>
+        </w:rPr>
+        <w:fldChar w:fldCharType="end"/>
+      </w:r>
       <w:r>
         <w:t xml:space="preserve"> - Submitting Run Progress</w:t>
       </w:r>
@@ -2529,14 +2581,27 @@
       <w:r>
         <w:t xml:space="preserve">Figure </w:t>
       </w:r>
-      <w:fldSimple w:instr=" SEQ Figure \* ARABIC ">
-        <w:r>
-          <w:rPr>
-            <w:noProof/>
-          </w:rPr>
-          <w:t>5</w:t>
-        </w:r>
-      </w:fldSimple>
+      <w:r>
+        <w:fldChar w:fldCharType="begin"/>
+      </w:r>
+      <w:r>
+        <w:instrText xml:space="preserve"> SEQ Figure \* ARABIC </w:instrText>
+      </w:r>
+      <w:r>
+        <w:fldChar w:fldCharType="separate"/>
+      </w:r>
+      <w:r>
+        <w:rPr>
+          <w:noProof/>
+        </w:rPr>
+        <w:t>5</w:t>
+      </w:r>
+      <w:r>
+        <w:rPr>
+          <w:noProof/>
+        </w:rPr>
+        <w:fldChar w:fldCharType="end"/>
+      </w:r>
       <w:r>
         <w:t xml:space="preserve"> - </w:t>
       </w:r>
@@ -2759,14 +2824,27 @@
       <w:r>
         <w:t xml:space="preserve">Figure </w:t>
       </w:r>
-      <w:fldSimple w:instr=" SEQ Figure \* ARABIC ">
-        <w:r>
-          <w:rPr>
-            <w:noProof/>
-          </w:rPr>
-          <w:t>6</w:t>
-        </w:r>
-      </w:fldSimple>
+      <w:r>
+        <w:fldChar w:fldCharType="begin"/>
+      </w:r>
+      <w:r>
+        <w:instrText xml:space="preserve"> SEQ Figure \* ARABIC </w:instrText>
+      </w:r>
+      <w:r>
+        <w:fldChar w:fldCharType="separate"/>
+      </w:r>
+      <w:r>
+        <w:rPr>
+          <w:noProof/>
+        </w:rPr>
+        <w:t>6</w:t>
+      </w:r>
+      <w:r>
+        <w:rPr>
+          <w:noProof/>
+        </w:rPr>
+        <w:fldChar w:fldCharType="end"/>
+      </w:r>
       <w:r>
         <w:t xml:space="preserve"> - </w:t>
       </w:r>
@@ -2983,218 +3061,22 @@
           </w:p>
           <w:p>
             <w:pPr>
-              <w:rPr>
-                <w:rFonts w:ascii="Calibri" w:hAnsi="Calibri"/>
-                <w:color w:val="000000"/>
-              </w:rPr>
-            </w:pPr>
-            <w:r>
-              <w:rPr>
-                <w:rFonts w:ascii="Calibri" w:hAnsi="Calibri"/>
-                <w:color w:val="000000"/>
-              </w:rPr>
-              <w:t xml:space="preserve">        Undefined</w:t>
-            </w:r>
-            <w:r>
-              <w:rPr>
-                <w:rFonts w:ascii="Calibri" w:hAnsi="Calibri"/>
-                <w:color w:val="000000"/>
-              </w:rPr>
-              <w:t>,</w:t>
-            </w:r>
-          </w:p>
-          <w:p>
-            <w:pPr>
-              <w:rPr>
-                <w:rFonts w:ascii="Calibri" w:hAnsi="Calibri"/>
-                <w:color w:val="000000"/>
-              </w:rPr>
-            </w:pPr>
-            <w:r>
-              <w:rPr>
-                <w:rFonts w:ascii="Calibri" w:hAnsi="Calibri"/>
-                <w:color w:val="000000"/>
-              </w:rPr>
-              <w:t xml:space="preserve">        S3</w:t>
-            </w:r>
-            <w:r>
-              <w:rPr>
-                <w:rFonts w:ascii="Calibri" w:hAnsi="Calibri"/>
-                <w:color w:val="000000"/>
-              </w:rPr>
-              <w:t>,</w:t>
-            </w:r>
-          </w:p>
-          <w:p>
-            <w:pPr>
-              <w:rPr>
-                <w:rFonts w:ascii="Calibri" w:hAnsi="Calibri"/>
-                <w:color w:val="000000"/>
-              </w:rPr>
-            </w:pPr>
-            <w:r>
-              <w:rPr>
-                <w:rFonts w:ascii="Calibri" w:hAnsi="Calibri"/>
-                <w:color w:val="000000"/>
-              </w:rPr>
-              <w:t xml:space="preserve">        S2,</w:t>
-            </w:r>
-          </w:p>
-          <w:p>
-            <w:pPr>
-              <w:rPr>
-                <w:rFonts w:ascii="Calibri" w:hAnsi="Calibri"/>
-                <w:color w:val="000000"/>
-              </w:rPr>
-            </w:pPr>
-            <w:r>
-              <w:rPr>
-                <w:rFonts w:ascii="Calibri" w:hAnsi="Calibri"/>
-                <w:color w:val="000000"/>
-              </w:rPr>
-              <w:t xml:space="preserve">        S1</w:t>
-            </w:r>
-            <w:r>
-              <w:rPr>
-                <w:rFonts w:ascii="Calibri" w:hAnsi="Calibri"/>
-                <w:color w:val="000000"/>
-              </w:rPr>
-              <w:t>,</w:t>
-            </w:r>
-          </w:p>
-          <w:p>
-            <w:pPr>
-              <w:rPr>
-                <w:rFonts w:ascii="Calibri" w:hAnsi="Calibri"/>
-                <w:color w:val="000000"/>
-              </w:rPr>
-            </w:pPr>
-            <w:r>
-              <w:rPr>
-                <w:rFonts w:ascii="Calibri" w:hAnsi="Calibri"/>
-                <w:color w:val="000000"/>
-              </w:rPr>
-              <w:t xml:space="preserve">        </w:t>
-            </w:r>
-            <w:proofErr w:type="spellStart"/>
-            <w:r>
-              <w:rPr>
-                <w:rFonts w:ascii="Calibri" w:hAnsi="Calibri"/>
-                <w:color w:val="000000"/>
-              </w:rPr>
-              <w:t>HTWashOnly</w:t>
-            </w:r>
-            <w:proofErr w:type="spellEnd"/>
+              <w:pStyle w:val="ListParagraph"/>
+              <w:numPr>
+                <w:ilvl w:val="0"/>
+                <w:numId w:val="14"/>
+              </w:numPr>
+              <w:rPr>
+                <w:rFonts w:ascii="Calibri" w:hAnsi="Calibri"/>
+                <w:color w:val="000000"/>
+              </w:rPr>
+            </w:pPr>
             <w:r>
               <w:rPr>
                 <w:rFonts w:ascii="Calibri" w:hAnsi="Calibri"/>
                 <w:color w:val="000000"/>
               </w:rPr>
               <w:t xml:space="preserve"> </w:t>
-            </w:r>
-            <w:r>
-              <w:rPr>
-                <w:rFonts w:ascii="Calibri" w:hAnsi="Calibri"/>
-                <w:color w:val="000000"/>
-              </w:rPr>
-              <w:t>,</w:t>
-            </w:r>
-          </w:p>
-          <w:p>
-            <w:pPr>
-              <w:rPr>
-                <w:rFonts w:ascii="Calibri" w:hAnsi="Calibri"/>
-                <w:color w:val="000000"/>
-              </w:rPr>
-            </w:pPr>
-            <w:r>
-              <w:rPr>
-                <w:rFonts w:ascii="Calibri" w:hAnsi="Calibri"/>
-                <w:color w:val="000000"/>
-              </w:rPr>
-              <w:t xml:space="preserve">        </w:t>
-            </w:r>
-            <w:proofErr w:type="spellStart"/>
-            <w:r>
-              <w:rPr>
-                <w:rFonts w:ascii="Calibri" w:hAnsi="Calibri"/>
-                <w:color w:val="000000"/>
-              </w:rPr>
-              <w:t>LTWashOnly</w:t>
-            </w:r>
-            <w:proofErr w:type="spellEnd"/>
-            <w:r>
-              <w:rPr>
-                <w:rFonts w:ascii="Calibri" w:hAnsi="Calibri"/>
-                <w:color w:val="000000"/>
-              </w:rPr>
-              <w:t>,</w:t>
-            </w:r>
-          </w:p>
-          <w:p>
-            <w:pPr>
-              <w:rPr>
-                <w:rFonts w:ascii="Calibri" w:hAnsi="Calibri"/>
-                <w:color w:val="000000"/>
-              </w:rPr>
-            </w:pPr>
-            <w:r>
-              <w:rPr>
-                <w:rFonts w:ascii="Calibri" w:hAnsi="Calibri"/>
-                <w:color w:val="000000"/>
-              </w:rPr>
-              <w:t xml:space="preserve">        S4</w:t>
-            </w:r>
-            <w:r>
-              <w:rPr>
-                <w:rFonts w:ascii="Calibri" w:hAnsi="Calibri"/>
-                <w:color w:val="000000"/>
-              </w:rPr>
-              <w:t>,</w:t>
-            </w:r>
-          </w:p>
-          <w:p>
-            <w:pPr>
-              <w:rPr>
-                <w:rFonts w:ascii="Calibri" w:hAnsi="Calibri"/>
-                <w:color w:val="000000"/>
-              </w:rPr>
-            </w:pPr>
-            <w:r>
-              <w:rPr>
-                <w:rFonts w:ascii="Calibri" w:hAnsi="Calibri"/>
-                <w:color w:val="000000"/>
-              </w:rPr>
-              <w:t xml:space="preserve"> </w:t>
-            </w:r>
-            <w:r>
-              <w:rPr>
-                <w:rFonts w:ascii="Calibri" w:hAnsi="Calibri"/>
-                <w:color w:val="000000"/>
-              </w:rPr>
-              <w:t xml:space="preserve">       UnusedBit6</w:t>
-            </w:r>
-            <w:r>
-              <w:rPr>
-                <w:rFonts w:ascii="Calibri" w:hAnsi="Calibri"/>
-                <w:color w:val="000000"/>
-              </w:rPr>
-              <w:t>,</w:t>
-            </w:r>
-          </w:p>
-          <w:p>
-            <w:pPr>
-              <w:rPr>
-                <w:rFonts w:ascii="Calibri" w:hAnsi="Calibri"/>
-                <w:color w:val="000000"/>
-              </w:rPr>
-            </w:pPr>
-            <w:r>
-              <w:rPr>
-                <w:rFonts w:ascii="Calibri" w:hAnsi="Calibri"/>
-                <w:color w:val="000000"/>
-              </w:rPr>
-              <w:t xml:space="preserve">        UnusedBit7</w:t>
             </w:r>
           </w:p>
         </w:tc>
@@ -3265,18 +3147,16 @@
           </w:p>
           <w:p>
             <w:pPr>
-              <w:rPr>
-                <w:rFonts w:ascii="Calibri" w:hAnsi="Calibri"/>
-                <w:color w:val="000000"/>
-              </w:rPr>
-            </w:pPr>
-            <w:r>
-              <w:rPr>
-                <w:rFonts w:ascii="Calibri" w:hAnsi="Calibri"/>
-                <w:color w:val="000000"/>
-              </w:rPr>
-              <w:t xml:space="preserve">        </w:t>
-            </w:r>
+              <w:pStyle w:val="ListParagraph"/>
+              <w:numPr>
+                <w:ilvl w:val="0"/>
+                <w:numId w:val="13"/>
+              </w:numPr>
+              <w:rPr>
+                <w:rFonts w:ascii="Calibri" w:hAnsi="Calibri"/>
+                <w:color w:val="000000"/>
+              </w:rPr>
+            </w:pPr>
             <w:proofErr w:type="spellStart"/>
             <w:r>
               <w:rPr>
@@ -3296,18 +3176,16 @@
           </w:p>
           <w:p>
             <w:pPr>
-              <w:rPr>
-                <w:rFonts w:ascii="Calibri" w:hAnsi="Calibri"/>
-                <w:color w:val="000000"/>
-              </w:rPr>
-            </w:pPr>
-            <w:r>
-              <w:rPr>
-                <w:rFonts w:ascii="Calibri" w:hAnsi="Calibri"/>
-                <w:color w:val="000000"/>
-              </w:rPr>
-              <w:t xml:space="preserve">        </w:t>
-            </w:r>
+              <w:pStyle w:val="ListParagraph"/>
+              <w:numPr>
+                <w:ilvl w:val="0"/>
+                <w:numId w:val="13"/>
+              </w:numPr>
+              <w:rPr>
+                <w:rFonts w:ascii="Calibri" w:hAnsi="Calibri"/>
+                <w:color w:val="000000"/>
+              </w:rPr>
+            </w:pPr>
             <w:proofErr w:type="spellStart"/>
             <w:r>
               <w:rPr>
@@ -3327,18 +3205,16 @@
           </w:p>
           <w:p>
             <w:pPr>
-              <w:rPr>
-                <w:rFonts w:ascii="Calibri" w:hAnsi="Calibri"/>
-                <w:color w:val="000000"/>
-              </w:rPr>
-            </w:pPr>
-            <w:r>
-              <w:rPr>
-                <w:rFonts w:ascii="Calibri" w:hAnsi="Calibri"/>
-                <w:color w:val="000000"/>
-              </w:rPr>
-              <w:t xml:space="preserve">        </w:t>
-            </w:r>
+              <w:pStyle w:val="ListParagraph"/>
+              <w:numPr>
+                <w:ilvl w:val="0"/>
+                <w:numId w:val="13"/>
+              </w:numPr>
+              <w:rPr>
+                <w:rFonts w:ascii="Calibri" w:hAnsi="Calibri"/>
+                <w:color w:val="000000"/>
+              </w:rPr>
+            </w:pPr>
             <w:proofErr w:type="spellStart"/>
             <w:r>
               <w:rPr>
@@ -3348,35 +3224,6 @@
               <w:t>DualIndex</w:t>
             </w:r>
             <w:proofErr w:type="spellEnd"/>
-            <w:r>
-              <w:rPr>
-                <w:rFonts w:ascii="Calibri" w:hAnsi="Calibri"/>
-                <w:color w:val="000000"/>
-              </w:rPr>
-              <w:t xml:space="preserve">,        </w:t>
-            </w:r>
-          </w:p>
-          <w:p>
-            <w:pPr>
-              <w:rPr>
-                <w:rFonts w:ascii="Calibri" w:hAnsi="Calibri"/>
-                <w:color w:val="000000"/>
-              </w:rPr>
-            </w:pPr>
-            <w:r>
-              <w:rPr>
-                <w:rFonts w:ascii="Calibri" w:hAnsi="Calibri"/>
-                <w:color w:val="000000"/>
-              </w:rPr>
-              <w:t xml:space="preserve">        </w:t>
-            </w:r>
-            <w:r>
-              <w:rPr>
-                <w:rFonts w:ascii="Calibri" w:hAnsi="Calibri"/>
-                <w:color w:val="000000"/>
-              </w:rPr>
-              <w:t>Custom</w:t>
-            </w:r>
           </w:p>
         </w:tc>
       </w:tr>
@@ -3564,18 +3411,16 @@
           </w:p>
           <w:p>
             <w:pPr>
-              <w:rPr>
-                <w:rFonts w:ascii="Calibri" w:hAnsi="Calibri"/>
-                <w:color w:val="000000"/>
-              </w:rPr>
-            </w:pPr>
-            <w:r>
-              <w:rPr>
-                <w:rFonts w:ascii="Calibri" w:hAnsi="Calibri"/>
-                <w:color w:val="000000"/>
-              </w:rPr>
-              <w:t xml:space="preserve">       </w:t>
-            </w:r>
+              <w:pStyle w:val="ListParagraph"/>
+              <w:numPr>
+                <w:ilvl w:val="0"/>
+                <w:numId w:val="12"/>
+              </w:numPr>
+              <w:rPr>
+                <w:rFonts w:ascii="Calibri" w:hAnsi="Calibri"/>
+                <w:color w:val="000000"/>
+              </w:rPr>
+            </w:pPr>
             <w:proofErr w:type="spellStart"/>
             <w:r>
               <w:rPr>
@@ -3595,18 +3440,16 @@
           </w:p>
           <w:p>
             <w:pPr>
-              <w:rPr>
-                <w:rFonts w:ascii="Calibri" w:hAnsi="Calibri"/>
-                <w:color w:val="000000"/>
-              </w:rPr>
-            </w:pPr>
-            <w:r>
-              <w:rPr>
-                <w:rFonts w:ascii="Calibri" w:hAnsi="Calibri"/>
-                <w:color w:val="000000"/>
-              </w:rPr>
-              <w:t xml:space="preserve">       </w:t>
-            </w:r>
+              <w:pStyle w:val="ListParagraph"/>
+              <w:numPr>
+                <w:ilvl w:val="0"/>
+                <w:numId w:val="12"/>
+              </w:numPr>
+              <w:rPr>
+                <w:rFonts w:ascii="Calibri" w:hAnsi="Calibri"/>
+                <w:color w:val="000000"/>
+              </w:rPr>
+            </w:pPr>
             <w:proofErr w:type="spellStart"/>
             <w:r>
               <w:rPr>
@@ -3691,6 +3534,43 @@
               <w:t>rehybed</w:t>
             </w:r>
             <w:proofErr w:type="spellEnd"/>
+            <w:r>
+              <w:rPr>
+                <w:rFonts w:ascii="Calibri" w:hAnsi="Calibri"/>
+                <w:color w:val="000000"/>
+              </w:rPr>
+              <w:t xml:space="preserve"> (Note: </w:t>
+            </w:r>
+            <w:proofErr w:type="spellStart"/>
+            <w:r>
+              <w:rPr>
+                <w:rFonts w:ascii="Calibri" w:hAnsi="Calibri"/>
+                <w:color w:val="000000"/>
+              </w:rPr>
+              <w:t>rehyb</w:t>
+            </w:r>
+            <w:proofErr w:type="spellEnd"/>
+            <w:r>
+              <w:rPr>
+                <w:rFonts w:ascii="Calibri" w:hAnsi="Calibri"/>
+                <w:color w:val="000000"/>
+              </w:rPr>
+              <w:t xml:space="preserve"> is not currently supported – this </w:t>
+            </w:r>
+            <w:r>
+              <w:rPr>
+                <w:rFonts w:ascii="Calibri" w:hAnsi="Calibri"/>
+                <w:color w:val="000000"/>
+              </w:rPr>
+              <w:t xml:space="preserve">field </w:t>
+            </w:r>
+            <w:r>
+              <w:rPr>
+                <w:rFonts w:ascii="Calibri" w:hAnsi="Calibri"/>
+                <w:color w:val="000000"/>
+              </w:rPr>
+              <w:t>should be set to ‘false’)</w:t>
+            </w:r>
           </w:p>
         </w:tc>
       </w:tr>
@@ -4210,7 +4090,6 @@
                 <w:rFonts w:ascii="Calibri" w:hAnsi="Calibri"/>
                 <w:color w:val="000000"/>
               </w:rPr>
-              <w:lastRenderedPageBreak/>
               <w:t>Greater than 20</w:t>
             </w:r>
           </w:p>
@@ -4255,7 +4134,6 @@
                 <w:rFonts w:ascii="Calibri" w:hAnsi="Calibri"/>
                 <w:color w:val="000000"/>
               </w:rPr>
-              <w:lastRenderedPageBreak/>
               <w:t>output_folder</w:t>
             </w:r>
             <w:proofErr w:type="spellEnd"/>
@@ -4520,6 +4398,7 @@
                 <w:rFonts w:ascii="Calibri" w:hAnsi="Calibri"/>
                 <w:color w:val="000000"/>
               </w:rPr>
+              <w:lastRenderedPageBreak/>
               <w:t>use_basespace</w:t>
             </w:r>
             <w:proofErr w:type="spellEnd"/>
@@ -4832,7 +4711,23 @@
                 <w:rFonts w:ascii="Calibri" w:hAnsi="Calibri"/>
                 <w:color w:val="000000"/>
               </w:rPr>
-              <w:t xml:space="preserve">use_custom_index_read1_primer </w:t>
+              <w:t>use_</w:t>
+            </w:r>
+            <w:bookmarkStart w:id="9" w:name="_GoBack"/>
+            <w:r>
+              <w:rPr>
+                <w:rFonts w:ascii="Calibri" w:hAnsi="Calibri"/>
+                <w:color w:val="000000"/>
+              </w:rPr>
+              <w:t>custom</w:t>
+            </w:r>
+            <w:bookmarkEnd w:id="9"/>
+            <w:r>
+              <w:rPr>
+                <w:rFonts w:ascii="Calibri" w:hAnsi="Calibri"/>
+                <w:color w:val="000000"/>
+              </w:rPr>
+              <w:t xml:space="preserve">_index_read1_primer </w:t>
             </w:r>
           </w:p>
         </w:tc>
@@ -4885,11 +4780,11 @@
       <w:pPr>
         <w:pStyle w:val="Heading2"/>
       </w:pPr>
-      <w:bookmarkStart w:id="9" w:name="_Toc505705692"/>
+      <w:bookmarkStart w:id="10" w:name="_Toc505705692"/>
       <w:r>
         <w:t>SequencingRunMetrics</w:t>
       </w:r>
-      <w:bookmarkEnd w:id="9"/>
+      <w:bookmarkEnd w:id="10"/>
     </w:p>
     <w:p/>
     <w:p>
@@ -4900,14 +4795,30 @@
       <w:r>
         <w:t xml:space="preserve">Figure </w:t>
       </w:r>
-      <w:fldSimple w:instr=" SEQ Figure \* ARABIC ">
-        <w:r>
-          <w:rPr>
-            <w:noProof/>
-          </w:rPr>
-          <w:t>7</w:t>
-        </w:r>
-      </w:fldSimple>
+      <w:r>
+        <w:fldChar w:fldCharType="begin"/>
+      </w:r>
+      <w:r>
+        <w:instrText xml:space="preserve"> SEQ Figur</w:instrText>
+      </w:r>
+      <w:r>
+        <w:instrText xml:space="preserve">e \* ARABIC </w:instrText>
+      </w:r>
+      <w:r>
+        <w:fldChar w:fldCharType="separate"/>
+      </w:r>
+      <w:r>
+        <w:rPr>
+          <w:noProof/>
+        </w:rPr>
+        <w:t>7</w:t>
+      </w:r>
+      <w:r>
+        <w:rPr>
+          <w:noProof/>
+        </w:rPr>
+        <w:fldChar w:fldCharType="end"/>
+      </w:r>
       <w:r>
         <w:t xml:space="preserve"> - </w:t>
       </w:r>
@@ -6114,7 +6025,6 @@
                 <w:rFonts w:ascii="Calibri" w:hAnsi="Calibri"/>
                 <w:color w:val="000000"/>
               </w:rPr>
-              <w:lastRenderedPageBreak/>
               <w:t>PercentErrorRateR1</w:t>
             </w:r>
           </w:p>
@@ -6507,11 +6417,11 @@
       <w:pPr>
         <w:pStyle w:val="Heading2"/>
       </w:pPr>
-      <w:bookmarkStart w:id="10" w:name="_Toc505705693"/>
+      <w:bookmarkStart w:id="11" w:name="_Toc505705693"/>
       <w:r>
         <w:t>SequencingRunStatusDTO</w:t>
       </w:r>
-      <w:bookmarkEnd w:id="10"/>
+      <w:bookmarkEnd w:id="11"/>
     </w:p>
     <w:p/>
     <w:p>
@@ -6522,14 +6432,27 @@
       <w:r>
         <w:t xml:space="preserve">Figure </w:t>
       </w:r>
-      <w:fldSimple w:instr=" SEQ Figure \* ARABIC ">
-        <w:r>
-          <w:rPr>
-            <w:noProof/>
-          </w:rPr>
-          <w:t>8</w:t>
-        </w:r>
-      </w:fldSimple>
+      <w:r>
+        <w:fldChar w:fldCharType="begin"/>
+      </w:r>
+      <w:r>
+        <w:instrText xml:space="preserve"> SEQ Figure \* ARABIC </w:instrText>
+      </w:r>
+      <w:r>
+        <w:fldChar w:fldCharType="separate"/>
+      </w:r>
+      <w:r>
+        <w:rPr>
+          <w:noProof/>
+        </w:rPr>
+        <w:t>8</w:t>
+      </w:r>
+      <w:r>
+        <w:rPr>
+          <w:noProof/>
+        </w:rPr>
+        <w:fldChar w:fldCharType="end"/>
+      </w:r>
       <w:r>
         <w:t xml:space="preserve"> - </w:t>
       </w:r>
@@ -7191,11 +7114,11 @@
       <w:pPr>
         <w:pStyle w:val="Heading2"/>
       </w:pPr>
-      <w:bookmarkStart w:id="11" w:name="_Toc505705694"/>
+      <w:bookmarkStart w:id="12" w:name="_Toc505705694"/>
       <w:r>
         <w:t>RunInfo</w:t>
       </w:r>
-      <w:bookmarkEnd w:id="11"/>
+      <w:bookmarkEnd w:id="12"/>
     </w:p>
     <w:p/>
     <w:p>
@@ -7206,14 +7129,27 @@
       <w:r>
         <w:t xml:space="preserve">Figure </w:t>
       </w:r>
-      <w:fldSimple w:instr=" SEQ Figure \* ARABIC ">
-        <w:r>
-          <w:rPr>
-            <w:noProof/>
-          </w:rPr>
-          <w:t>9</w:t>
-        </w:r>
-      </w:fldSimple>
+      <w:r>
+        <w:fldChar w:fldCharType="begin"/>
+      </w:r>
+      <w:r>
+        <w:instrText xml:space="preserve"> SEQ Figure \* ARABIC </w:instrText>
+      </w:r>
+      <w:r>
+        <w:fldChar w:fldCharType="separate"/>
+      </w:r>
+      <w:r>
+        <w:rPr>
+          <w:noProof/>
+        </w:rPr>
+        <w:t>9</w:t>
+      </w:r>
+      <w:r>
+        <w:rPr>
+          <w:noProof/>
+        </w:rPr>
+        <w:fldChar w:fldCharType="end"/>
+      </w:r>
       <w:r>
         <w:t xml:space="preserve"> - </w:t>
       </w:r>
@@ -7648,8 +7584,6 @@
             <w:r>
               <w:t>NV0001375-LIB</w:t>
             </w:r>
-            <w:bookmarkStart w:id="12" w:name="_GoBack"/>
-            <w:bookmarkEnd w:id="12"/>
           </w:p>
         </w:tc>
       </w:tr>
@@ -8130,14 +8064,27 @@
       <w:r>
         <w:t xml:space="preserve">Figure </w:t>
       </w:r>
-      <w:fldSimple w:instr=" SEQ Figure \* ARABIC ">
-        <w:r>
-          <w:rPr>
-            <w:noProof/>
-          </w:rPr>
-          <w:t>10</w:t>
-        </w:r>
-      </w:fldSimple>
+      <w:r>
+        <w:fldChar w:fldCharType="begin"/>
+      </w:r>
+      <w:r>
+        <w:instrText xml:space="preserve"> SEQ Figure \* ARABIC </w:instrText>
+      </w:r>
+      <w:r>
+        <w:fldChar w:fldCharType="separate"/>
+      </w:r>
+      <w:r>
+        <w:rPr>
+          <w:noProof/>
+        </w:rPr>
+        <w:t>10</w:t>
+      </w:r>
+      <w:r>
+        <w:rPr>
+          <w:noProof/>
+        </w:rPr>
+        <w:fldChar w:fldCharType="end"/>
+      </w:r>
       <w:r>
         <w:t xml:space="preserve"> - Reagent</w:t>
       </w:r>
@@ -8281,119 +8228,102 @@
           </w:p>
           <w:p>
             <w:pPr>
-              <w:rPr>
-                <w:rFonts w:ascii="Calibri" w:hAnsi="Calibri"/>
-                <w:color w:val="000000"/>
-              </w:rPr>
-            </w:pPr>
-            <w:r>
-              <w:rPr>
-                <w:rFonts w:ascii="Calibri" w:hAnsi="Calibri"/>
-                <w:color w:val="000000"/>
-              </w:rPr>
-              <w:t xml:space="preserve">        </w:t>
-            </w:r>
-            <w:r>
-              <w:rPr>
-                <w:rFonts w:ascii="Calibri" w:hAnsi="Calibri"/>
-                <w:color w:val="000000"/>
-              </w:rPr>
-              <w:t>Flow Cell</w:t>
-            </w:r>
-            <w:r>
-              <w:rPr>
-                <w:rFonts w:ascii="Calibri" w:hAnsi="Calibri"/>
-                <w:color w:val="000000"/>
-              </w:rPr>
-              <w:t>,</w:t>
-            </w:r>
-          </w:p>
-          <w:p>
-            <w:pPr>
-              <w:rPr>
-                <w:rFonts w:ascii="Calibri" w:hAnsi="Calibri"/>
-                <w:color w:val="000000"/>
-              </w:rPr>
-            </w:pPr>
-            <w:r>
-              <w:rPr>
-                <w:rFonts w:ascii="Calibri" w:hAnsi="Calibri"/>
-                <w:color w:val="000000"/>
-              </w:rPr>
-              <w:t xml:space="preserve">        </w:t>
-            </w:r>
-            <w:r>
-              <w:rPr>
-                <w:rFonts w:ascii="Calibri" w:hAnsi="Calibri"/>
-                <w:color w:val="000000"/>
-              </w:rPr>
-              <w:t>SBS</w:t>
-            </w:r>
-            <w:r>
-              <w:rPr>
-                <w:rFonts w:ascii="Calibri" w:hAnsi="Calibri"/>
-                <w:color w:val="000000"/>
-              </w:rPr>
-              <w:t>,</w:t>
-            </w:r>
-          </w:p>
-          <w:p>
-            <w:pPr>
-              <w:rPr>
-                <w:rFonts w:ascii="Calibri" w:hAnsi="Calibri"/>
-                <w:color w:val="000000"/>
-              </w:rPr>
-            </w:pPr>
-            <w:r>
-              <w:rPr>
-                <w:rFonts w:ascii="Calibri" w:hAnsi="Calibri"/>
-                <w:color w:val="000000"/>
-              </w:rPr>
-              <w:t xml:space="preserve">        </w:t>
-            </w:r>
-            <w:r>
-              <w:rPr>
-                <w:rFonts w:ascii="Calibri" w:hAnsi="Calibri"/>
-                <w:color w:val="000000"/>
-              </w:rPr>
-              <w:t>Library Tube</w:t>
-            </w:r>
-            <w:r>
-              <w:rPr>
-                <w:rFonts w:ascii="Calibri" w:hAnsi="Calibri"/>
-                <w:color w:val="000000"/>
-              </w:rPr>
-              <w:t xml:space="preserve">,        </w:t>
-            </w:r>
-          </w:p>
-          <w:p>
-            <w:pPr>
-              <w:rPr>
-                <w:rFonts w:ascii="Calibri" w:hAnsi="Calibri"/>
-                <w:color w:val="000000"/>
-              </w:rPr>
-            </w:pPr>
-            <w:r>
-              <w:rPr>
-                <w:rFonts w:ascii="Calibri" w:hAnsi="Calibri"/>
-                <w:color w:val="000000"/>
-              </w:rPr>
-              <w:t xml:space="preserve">        Cluster,</w:t>
-            </w:r>
-          </w:p>
-          <w:p>
-            <w:pPr>
-              <w:rPr>
-                <w:rFonts w:ascii="Calibri" w:hAnsi="Calibri"/>
-                <w:color w:val="000000"/>
-              </w:rPr>
-            </w:pPr>
-            <w:r>
-              <w:rPr>
-                <w:rFonts w:ascii="Calibri" w:hAnsi="Calibri"/>
-                <w:color w:val="000000"/>
-              </w:rPr>
-              <w:t xml:space="preserve">        Buffer</w:t>
+              <w:pStyle w:val="ListParagraph"/>
+              <w:numPr>
+                <w:ilvl w:val="0"/>
+                <w:numId w:val="10"/>
+              </w:numPr>
+              <w:rPr>
+                <w:rFonts w:ascii="Calibri" w:hAnsi="Calibri"/>
+                <w:color w:val="000000"/>
+              </w:rPr>
+            </w:pPr>
+            <w:r>
+              <w:rPr>
+                <w:rFonts w:ascii="Calibri" w:hAnsi="Calibri"/>
+                <w:color w:val="000000"/>
+              </w:rPr>
+              <w:t>Flow Cell,</w:t>
+            </w:r>
+          </w:p>
+          <w:p>
+            <w:pPr>
+              <w:pStyle w:val="ListParagraph"/>
+              <w:numPr>
+                <w:ilvl w:val="0"/>
+                <w:numId w:val="10"/>
+              </w:numPr>
+              <w:rPr>
+                <w:rFonts w:ascii="Calibri" w:hAnsi="Calibri"/>
+                <w:color w:val="000000"/>
+              </w:rPr>
+            </w:pPr>
+            <w:r>
+              <w:rPr>
+                <w:rFonts w:ascii="Calibri" w:hAnsi="Calibri"/>
+                <w:color w:val="000000"/>
+              </w:rPr>
+              <w:t>SBS,</w:t>
+            </w:r>
+          </w:p>
+          <w:p>
+            <w:pPr>
+              <w:pStyle w:val="ListParagraph"/>
+              <w:numPr>
+                <w:ilvl w:val="0"/>
+                <w:numId w:val="10"/>
+              </w:numPr>
+              <w:rPr>
+                <w:rFonts w:ascii="Calibri" w:hAnsi="Calibri"/>
+                <w:color w:val="000000"/>
+              </w:rPr>
+            </w:pPr>
+            <w:r>
+              <w:rPr>
+                <w:rFonts w:ascii="Calibri" w:hAnsi="Calibri"/>
+                <w:color w:val="000000"/>
+              </w:rPr>
+              <w:t xml:space="preserve">Library Tube,        </w:t>
+            </w:r>
+          </w:p>
+          <w:p>
+            <w:pPr>
+              <w:pStyle w:val="ListParagraph"/>
+              <w:numPr>
+                <w:ilvl w:val="0"/>
+                <w:numId w:val="10"/>
+              </w:numPr>
+              <w:rPr>
+                <w:rFonts w:ascii="Calibri" w:hAnsi="Calibri"/>
+                <w:color w:val="000000"/>
+              </w:rPr>
+            </w:pPr>
+            <w:r>
+              <w:rPr>
+                <w:rFonts w:ascii="Calibri" w:hAnsi="Calibri"/>
+                <w:color w:val="000000"/>
+              </w:rPr>
+              <w:t>Cluster,</w:t>
+            </w:r>
+          </w:p>
+          <w:p>
+            <w:pPr>
+              <w:pStyle w:val="ListParagraph"/>
+              <w:numPr>
+                <w:ilvl w:val="0"/>
+                <w:numId w:val="10"/>
+              </w:numPr>
+              <w:rPr>
+                <w:rFonts w:ascii="Calibri" w:hAnsi="Calibri"/>
+                <w:color w:val="000000"/>
+              </w:rPr>
+            </w:pPr>
+            <w:r>
+              <w:rPr>
+                <w:rFonts w:ascii="Calibri" w:hAnsi="Calibri"/>
+                <w:color w:val="000000"/>
+              </w:rPr>
+              <w:t>Buffer</w:t>
             </w:r>
           </w:p>
         </w:tc>
@@ -8728,18 +8658,94 @@
           </w:p>
           <w:p>
             <w:pPr>
-              <w:rPr>
-                <w:rFonts w:ascii="Calibri" w:hAnsi="Calibri"/>
-                <w:color w:val="000000"/>
-              </w:rPr>
-            </w:pPr>
-            <w:r>
-              <w:rPr>
-                <w:rFonts w:ascii="Calibri" w:hAnsi="Calibri"/>
-                <w:color w:val="000000"/>
-              </w:rPr>
-              <w:t xml:space="preserve">        Undefined</w:t>
-            </w:r>
+              <w:pStyle w:val="ListParagraph"/>
+              <w:numPr>
+                <w:ilvl w:val="0"/>
+                <w:numId w:val="11"/>
+              </w:numPr>
+              <w:rPr>
+                <w:rFonts w:ascii="Calibri" w:hAnsi="Calibri"/>
+                <w:color w:val="000000"/>
+              </w:rPr>
+            </w:pPr>
+            <w:r>
+              <w:rPr>
+                <w:rFonts w:ascii="Calibri" w:hAnsi="Calibri"/>
+                <w:color w:val="000000"/>
+              </w:rPr>
+              <w:t>S2,</w:t>
+            </w:r>
+          </w:p>
+          <w:p>
+            <w:pPr>
+              <w:pStyle w:val="ListParagraph"/>
+              <w:numPr>
+                <w:ilvl w:val="0"/>
+                <w:numId w:val="11"/>
+              </w:numPr>
+              <w:rPr>
+                <w:rFonts w:ascii="Calibri" w:hAnsi="Calibri"/>
+                <w:color w:val="000000"/>
+              </w:rPr>
+            </w:pPr>
+            <w:r>
+              <w:rPr>
+                <w:rFonts w:ascii="Calibri" w:hAnsi="Calibri"/>
+                <w:color w:val="000000"/>
+              </w:rPr>
+              <w:t>S1,</w:t>
+            </w:r>
+          </w:p>
+          <w:p>
+            <w:pPr>
+              <w:pStyle w:val="ListParagraph"/>
+              <w:numPr>
+                <w:ilvl w:val="0"/>
+                <w:numId w:val="11"/>
+              </w:numPr>
+              <w:rPr>
+                <w:rFonts w:ascii="Calibri" w:hAnsi="Calibri"/>
+                <w:color w:val="000000"/>
+              </w:rPr>
+            </w:pPr>
+            <w:proofErr w:type="spellStart"/>
+            <w:r>
+              <w:rPr>
+                <w:rFonts w:ascii="Calibri" w:hAnsi="Calibri"/>
+                <w:color w:val="000000"/>
+              </w:rPr>
+              <w:t>HTWashOnly</w:t>
+            </w:r>
+            <w:proofErr w:type="spellEnd"/>
+            <w:r>
+              <w:rPr>
+                <w:rFonts w:ascii="Calibri" w:hAnsi="Calibri"/>
+                <w:color w:val="000000"/>
+              </w:rPr>
+              <w:t xml:space="preserve"> ,</w:t>
+            </w:r>
+          </w:p>
+          <w:p>
+            <w:pPr>
+              <w:pStyle w:val="ListParagraph"/>
+              <w:numPr>
+                <w:ilvl w:val="0"/>
+                <w:numId w:val="11"/>
+              </w:numPr>
+              <w:rPr>
+                <w:rFonts w:ascii="Calibri" w:hAnsi="Calibri"/>
+                <w:color w:val="000000"/>
+              </w:rPr>
+            </w:pPr>
+            <w:proofErr w:type="spellStart"/>
+            <w:r>
+              <w:rPr>
+                <w:rFonts w:ascii="Calibri" w:hAnsi="Calibri"/>
+                <w:color w:val="000000"/>
+              </w:rPr>
+              <w:t>LTWashOnly</w:t>
+            </w:r>
+            <w:proofErr w:type="spellEnd"/>
             <w:r>
               <w:rPr>
                 <w:rFonts w:ascii="Calibri" w:hAnsi="Calibri"/>
@@ -8750,196 +8756,22 @@
           </w:p>
           <w:p>
             <w:pPr>
-              <w:rPr>
-                <w:rFonts w:ascii="Calibri" w:hAnsi="Calibri"/>
-                <w:color w:val="000000"/>
-              </w:rPr>
-            </w:pPr>
-            <w:r>
-              <w:rPr>
-                <w:rFonts w:ascii="Calibri" w:hAnsi="Calibri"/>
-                <w:color w:val="000000"/>
-              </w:rPr>
-              <w:t xml:space="preserve">        S3</w:t>
-            </w:r>
-            <w:r>
-              <w:rPr>
-                <w:rFonts w:ascii="Calibri" w:hAnsi="Calibri"/>
-                <w:color w:val="000000"/>
-              </w:rPr>
-              <w:t>,</w:t>
-            </w:r>
-          </w:p>
-          <w:p>
-            <w:pPr>
-              <w:rPr>
-                <w:rFonts w:ascii="Calibri" w:hAnsi="Calibri"/>
-                <w:color w:val="000000"/>
-              </w:rPr>
-            </w:pPr>
-            <w:r>
-              <w:rPr>
-                <w:rFonts w:ascii="Calibri" w:hAnsi="Calibri"/>
-                <w:color w:val="000000"/>
-              </w:rPr>
-              <w:t xml:space="preserve">        S2,</w:t>
-            </w:r>
-          </w:p>
-          <w:p>
-            <w:pPr>
-              <w:rPr>
-                <w:rFonts w:ascii="Calibri" w:hAnsi="Calibri"/>
-                <w:color w:val="000000"/>
-              </w:rPr>
-            </w:pPr>
-            <w:r>
-              <w:rPr>
-                <w:rFonts w:ascii="Calibri" w:hAnsi="Calibri"/>
-                <w:color w:val="000000"/>
-              </w:rPr>
-              <w:t xml:space="preserve">        S1</w:t>
-            </w:r>
-            <w:r>
-              <w:rPr>
-                <w:rFonts w:ascii="Calibri" w:hAnsi="Calibri"/>
-                <w:color w:val="000000"/>
-              </w:rPr>
-              <w:t>,</w:t>
-            </w:r>
-          </w:p>
-          <w:p>
-            <w:pPr>
-              <w:rPr>
-                <w:rFonts w:ascii="Calibri" w:hAnsi="Calibri"/>
-                <w:color w:val="000000"/>
-              </w:rPr>
-            </w:pPr>
-            <w:r>
-              <w:rPr>
-                <w:rFonts w:ascii="Calibri" w:hAnsi="Calibri"/>
-                <w:color w:val="000000"/>
-              </w:rPr>
-              <w:t xml:space="preserve">        </w:t>
-            </w:r>
-            <w:proofErr w:type="spellStart"/>
-            <w:r>
-              <w:rPr>
-                <w:rFonts w:ascii="Calibri" w:hAnsi="Calibri"/>
-                <w:color w:val="000000"/>
-              </w:rPr>
-              <w:t>HTWashOnly</w:t>
-            </w:r>
-            <w:proofErr w:type="spellEnd"/>
-            <w:r>
-              <w:rPr>
-                <w:rFonts w:ascii="Calibri" w:hAnsi="Calibri"/>
-                <w:color w:val="000000"/>
-              </w:rPr>
-              <w:t xml:space="preserve"> </w:t>
-            </w:r>
-            <w:r>
-              <w:rPr>
-                <w:rFonts w:ascii="Calibri" w:hAnsi="Calibri"/>
-                <w:color w:val="000000"/>
-              </w:rPr>
-              <w:t>,</w:t>
-            </w:r>
-          </w:p>
-          <w:p>
-            <w:pPr>
-              <w:rPr>
-                <w:rFonts w:ascii="Calibri" w:hAnsi="Calibri"/>
-                <w:color w:val="000000"/>
-              </w:rPr>
-            </w:pPr>
-            <w:r>
-              <w:rPr>
-                <w:rFonts w:ascii="Calibri" w:hAnsi="Calibri"/>
-                <w:color w:val="000000"/>
-              </w:rPr>
-              <w:t xml:space="preserve">        </w:t>
-            </w:r>
-            <w:proofErr w:type="spellStart"/>
-            <w:r>
-              <w:rPr>
-                <w:rFonts w:ascii="Calibri" w:hAnsi="Calibri"/>
-                <w:color w:val="000000"/>
-              </w:rPr>
-              <w:t>LTWashOnly</w:t>
-            </w:r>
-            <w:proofErr w:type="spellEnd"/>
-            <w:r>
-              <w:rPr>
-                <w:rFonts w:ascii="Calibri" w:hAnsi="Calibri"/>
-                <w:color w:val="000000"/>
-              </w:rPr>
-              <w:t>,</w:t>
-            </w:r>
-          </w:p>
-          <w:p>
-            <w:pPr>
-              <w:rPr>
-                <w:rFonts w:ascii="Calibri" w:hAnsi="Calibri"/>
-                <w:color w:val="000000"/>
-              </w:rPr>
-            </w:pPr>
-            <w:r>
-              <w:rPr>
-                <w:rFonts w:ascii="Calibri" w:hAnsi="Calibri"/>
-                <w:color w:val="000000"/>
-              </w:rPr>
-              <w:t xml:space="preserve">        S4</w:t>
-            </w:r>
-            <w:r>
-              <w:rPr>
-                <w:rFonts w:ascii="Calibri" w:hAnsi="Calibri"/>
-                <w:color w:val="000000"/>
-              </w:rPr>
-              <w:t>,</w:t>
-            </w:r>
-          </w:p>
-          <w:p>
-            <w:pPr>
-              <w:rPr>
-                <w:rFonts w:ascii="Calibri" w:hAnsi="Calibri"/>
-                <w:color w:val="000000"/>
-              </w:rPr>
-            </w:pPr>
-            <w:r>
-              <w:rPr>
-                <w:rFonts w:ascii="Calibri" w:hAnsi="Calibri"/>
-                <w:color w:val="000000"/>
-              </w:rPr>
-              <w:t xml:space="preserve"> </w:t>
-            </w:r>
-            <w:r>
-              <w:rPr>
-                <w:rFonts w:ascii="Calibri" w:hAnsi="Calibri"/>
-                <w:color w:val="000000"/>
-              </w:rPr>
-              <w:t xml:space="preserve">       UnusedBit6</w:t>
-            </w:r>
-            <w:r>
-              <w:rPr>
-                <w:rFonts w:ascii="Calibri" w:hAnsi="Calibri"/>
-                <w:color w:val="000000"/>
-              </w:rPr>
-              <w:t>,</w:t>
-            </w:r>
-          </w:p>
-          <w:p>
-            <w:pPr>
-              <w:rPr>
-                <w:rFonts w:ascii="Calibri" w:hAnsi="Calibri"/>
-                <w:color w:val="000000"/>
-              </w:rPr>
-            </w:pPr>
-            <w:r>
-              <w:rPr>
-                <w:rFonts w:ascii="Calibri" w:hAnsi="Calibri"/>
-                <w:color w:val="000000"/>
-              </w:rPr>
-              <w:t xml:space="preserve">        UnusedBit7</w:t>
+              <w:pStyle w:val="ListParagraph"/>
+              <w:numPr>
+                <w:ilvl w:val="0"/>
+                <w:numId w:val="11"/>
+              </w:numPr>
+              <w:rPr>
+                <w:rFonts w:ascii="Calibri" w:hAnsi="Calibri"/>
+                <w:color w:val="000000"/>
+              </w:rPr>
+            </w:pPr>
+            <w:r>
+              <w:rPr>
+                <w:rFonts w:ascii="Calibri" w:hAnsi="Calibri"/>
+                <w:color w:val="000000"/>
+              </w:rPr>
+              <w:t>S4</w:t>
             </w:r>
           </w:p>
         </w:tc>
@@ -9044,14 +8876,27 @@
       <w:r>
         <w:t xml:space="preserve">Figure </w:t>
       </w:r>
-      <w:fldSimple w:instr=" SEQ Figure \* ARABIC ">
-        <w:r>
-          <w:rPr>
-            <w:noProof/>
-          </w:rPr>
-          <w:t>11</w:t>
-        </w:r>
-      </w:fldSimple>
+      <w:r>
+        <w:fldChar w:fldCharType="begin"/>
+      </w:r>
+      <w:r>
+        <w:instrText xml:space="preserve"> SEQ Figure \* ARABIC </w:instrText>
+      </w:r>
+      <w:r>
+        <w:fldChar w:fldCharType="separate"/>
+      </w:r>
+      <w:r>
+        <w:rPr>
+          <w:noProof/>
+        </w:rPr>
+        <w:t>11</w:t>
+      </w:r>
+      <w:r>
+        <w:rPr>
+          <w:noProof/>
+        </w:rPr>
+        <w:fldChar w:fldCharType="end"/>
+      </w:r>
       <w:r>
         <w:t xml:space="preserve"> - </w:t>
       </w:r>
@@ -9213,17 +9058,29 @@
         <w:keepNext/>
       </w:pPr>
       <w:r>
-        <w:lastRenderedPageBreak/>
         <w:t xml:space="preserve">Figure </w:t>
       </w:r>
-      <w:fldSimple w:instr=" SEQ Figure \* ARABIC ">
-        <w:r>
-          <w:rPr>
-            <w:noProof/>
-          </w:rPr>
-          <w:t>12</w:t>
-        </w:r>
-      </w:fldSimple>
+      <w:r>
+        <w:fldChar w:fldCharType="begin"/>
+      </w:r>
+      <w:r>
+        <w:instrText xml:space="preserve"> SEQ Figure \* ARABIC </w:instrText>
+      </w:r>
+      <w:r>
+        <w:fldChar w:fldCharType="separate"/>
+      </w:r>
+      <w:r>
+        <w:rPr>
+          <w:noProof/>
+        </w:rPr>
+        <w:t>12</w:t>
+      </w:r>
+      <w:r>
+        <w:rPr>
+          <w:noProof/>
+        </w:rPr>
+        <w:fldChar w:fldCharType="end"/>
+      </w:r>
       <w:r>
         <w:t xml:space="preserve">- </w:t>
       </w:r>
@@ -9267,6 +9124,7 @@
           <w:sz w:val="20"/>
           <w:szCs w:val="20"/>
         </w:rPr>
+        <w:lastRenderedPageBreak/>
         <w:t>{</w:t>
       </w:r>
     </w:p>
@@ -9416,14 +9274,27 @@
       <w:r>
         <w:t xml:space="preserve">Figure </w:t>
       </w:r>
-      <w:fldSimple w:instr=" SEQ Figure \* ARABIC ">
-        <w:r>
-          <w:rPr>
-            <w:noProof/>
-          </w:rPr>
-          <w:t>13</w:t>
-        </w:r>
-      </w:fldSimple>
+      <w:r>
+        <w:fldChar w:fldCharType="begin"/>
+      </w:r>
+      <w:r>
+        <w:instrText xml:space="preserve"> SEQ Figure \* ARABIC </w:instrText>
+      </w:r>
+      <w:r>
+        <w:fldChar w:fldCharType="separate"/>
+      </w:r>
+      <w:r>
+        <w:rPr>
+          <w:noProof/>
+        </w:rPr>
+        <w:t>13</w:t>
+      </w:r>
+      <w:r>
+        <w:rPr>
+          <w:noProof/>
+        </w:rPr>
+        <w:fldChar w:fldCharType="end"/>
+      </w:r>
       <w:r>
         <w:t xml:space="preserve"> - Sample Login JSON</w:t>
       </w:r>
@@ -9701,14 +9572,27 @@
         <w:lastRenderedPageBreak/>
         <w:t xml:space="preserve">Figure </w:t>
       </w:r>
-      <w:fldSimple w:instr=" SEQ Figure \* ARABIC ">
-        <w:r>
-          <w:rPr>
-            <w:noProof/>
-          </w:rPr>
-          <w:t>14</w:t>
-        </w:r>
-      </w:fldSimple>
+      <w:r>
+        <w:fldChar w:fldCharType="begin"/>
+      </w:r>
+      <w:r>
+        <w:instrText xml:space="preserve"> SEQ Figure \* ARABIC </w:instrText>
+      </w:r>
+      <w:r>
+        <w:fldChar w:fldCharType="separate"/>
+      </w:r>
+      <w:r>
+        <w:rPr>
+          <w:noProof/>
+        </w:rPr>
+        <w:t>14</w:t>
+      </w:r>
+      <w:r>
+        <w:rPr>
+          <w:noProof/>
+        </w:rPr>
+        <w:fldChar w:fldCharType="end"/>
+      </w:r>
       <w:r>
         <w:t xml:space="preserve"> - JavaScript Code Setting Necessary Values</w:t>
       </w:r>
@@ -10544,6 +10428,119 @@
     </w:lvl>
   </w:abstractNum>
   <w:abstractNum w:abstractNumId="5" w15:restartNumberingAfterBreak="0">
+    <w:nsid w:val="38206FE8"/>
+    <w:multiLevelType w:val="hybridMultilevel"/>
+    <w:tmpl w:val="CAC6C81E"/>
+    <w:lvl w:ilvl="0" w:tplc="04090001">
+      <w:start w:val="1"/>
+      <w:numFmt w:val="bullet"/>
+      <w:lvlText w:val=""/>
+      <w:lvlJc w:val="left"/>
+      <w:pPr>
+        <w:ind w:left="720" w:hanging="360"/>
+      </w:pPr>
+      <w:rPr>
+        <w:rFonts w:ascii="Symbol" w:hAnsi="Symbol" w:hint="default"/>
+      </w:rPr>
+    </w:lvl>
+    <w:lvl w:ilvl="1" w:tplc="04090003" w:tentative="1">
+      <w:start w:val="1"/>
+      <w:numFmt w:val="bullet"/>
+      <w:lvlText w:val="o"/>
+      <w:lvlJc w:val="left"/>
+      <w:pPr>
+        <w:ind w:left="1440" w:hanging="360"/>
+      </w:pPr>
+      <w:rPr>
+        <w:rFonts w:ascii="Courier New" w:hAnsi="Courier New" w:cs="Courier New" w:hint="default"/>
+      </w:rPr>
+    </w:lvl>
+    <w:lvl w:ilvl="2" w:tplc="04090005" w:tentative="1">
+      <w:start w:val="1"/>
+      <w:numFmt w:val="bullet"/>
+      <w:lvlText w:val=""/>
+      <w:lvlJc w:val="left"/>
+      <w:pPr>
+        <w:ind w:left="2160" w:hanging="360"/>
+      </w:pPr>
+      <w:rPr>
+        <w:rFonts w:ascii="Wingdings" w:hAnsi="Wingdings" w:hint="default"/>
+      </w:rPr>
+    </w:lvl>
+    <w:lvl w:ilvl="3" w:tplc="04090001" w:tentative="1">
+      <w:start w:val="1"/>
+      <w:numFmt w:val="bullet"/>
+      <w:lvlText w:val=""/>
+      <w:lvlJc w:val="left"/>
+      <w:pPr>
+        <w:ind w:left="2880" w:hanging="360"/>
+      </w:pPr>
+      <w:rPr>
+        <w:rFonts w:ascii="Symbol" w:hAnsi="Symbol" w:hint="default"/>
+      </w:rPr>
+    </w:lvl>
+    <w:lvl w:ilvl="4" w:tplc="04090003" w:tentative="1">
+      <w:start w:val="1"/>
+      <w:numFmt w:val="bullet"/>
+      <w:lvlText w:val="o"/>
+      <w:lvlJc w:val="left"/>
+      <w:pPr>
+        <w:ind w:left="3600" w:hanging="360"/>
+      </w:pPr>
+      <w:rPr>
+        <w:rFonts w:ascii="Courier New" w:hAnsi="Courier New" w:cs="Courier New" w:hint="default"/>
+      </w:rPr>
+    </w:lvl>
+    <w:lvl w:ilvl="5" w:tplc="04090005" w:tentative="1">
+      <w:start w:val="1"/>
+      <w:numFmt w:val="bullet"/>
+      <w:lvlText w:val=""/>
+      <w:lvlJc w:val="left"/>
+      <w:pPr>
+        <w:ind w:left="4320" w:hanging="360"/>
+      </w:pPr>
+      <w:rPr>
+        <w:rFonts w:ascii="Wingdings" w:hAnsi="Wingdings" w:hint="default"/>
+      </w:rPr>
+    </w:lvl>
+    <w:lvl w:ilvl="6" w:tplc="04090001" w:tentative="1">
+      <w:start w:val="1"/>
+      <w:numFmt w:val="bullet"/>
+      <w:lvlText w:val=""/>
+      <w:lvlJc w:val="left"/>
+      <w:pPr>
+        <w:ind w:left="5040" w:hanging="360"/>
+      </w:pPr>
+      <w:rPr>
+        <w:rFonts w:ascii="Symbol" w:hAnsi="Symbol" w:hint="default"/>
+      </w:rPr>
+    </w:lvl>
+    <w:lvl w:ilvl="7" w:tplc="04090003" w:tentative="1">
+      <w:start w:val="1"/>
+      <w:numFmt w:val="bullet"/>
+      <w:lvlText w:val="o"/>
+      <w:lvlJc w:val="left"/>
+      <w:pPr>
+        <w:ind w:left="5760" w:hanging="360"/>
+      </w:pPr>
+      <w:rPr>
+        <w:rFonts w:ascii="Courier New" w:hAnsi="Courier New" w:cs="Courier New" w:hint="default"/>
+      </w:rPr>
+    </w:lvl>
+    <w:lvl w:ilvl="8" w:tplc="04090005" w:tentative="1">
+      <w:start w:val="1"/>
+      <w:numFmt w:val="bullet"/>
+      <w:lvlText w:val=""/>
+      <w:lvlJc w:val="left"/>
+      <w:pPr>
+        <w:ind w:left="6480" w:hanging="360"/>
+      </w:pPr>
+      <w:rPr>
+        <w:rFonts w:ascii="Wingdings" w:hAnsi="Wingdings" w:hint="default"/>
+      </w:rPr>
+    </w:lvl>
+  </w:abstractNum>
+  <w:abstractNum w:abstractNumId="6" w15:restartNumberingAfterBreak="0">
     <w:nsid w:val="44CC7718"/>
     <w:multiLevelType w:val="hybridMultilevel"/>
     <w:tmpl w:val="30CC73C2"/>
@@ -10656,7 +10653,7 @@
       </w:rPr>
     </w:lvl>
   </w:abstractNum>
-  <w:abstractNum w:abstractNumId="6" w15:restartNumberingAfterBreak="0">
+  <w:abstractNum w:abstractNumId="7" w15:restartNumberingAfterBreak="0">
     <w:nsid w:val="516B2AAF"/>
     <w:multiLevelType w:val="hybridMultilevel"/>
     <w:tmpl w:val="408EF7E6"/>
@@ -10769,7 +10766,7 @@
       </w:rPr>
     </w:lvl>
   </w:abstractNum>
-  <w:abstractNum w:abstractNumId="7" w15:restartNumberingAfterBreak="0">
+  <w:abstractNum w:abstractNumId="8" w15:restartNumberingAfterBreak="0">
     <w:nsid w:val="54AF0777"/>
     <w:multiLevelType w:val="multilevel"/>
     <w:tmpl w:val="40D8FD60"/>
@@ -10918,10 +10915,462 @@
       </w:rPr>
     </w:lvl>
   </w:abstractNum>
-  <w:abstractNum w:abstractNumId="8" w15:restartNumberingAfterBreak="0">
+  <w:abstractNum w:abstractNumId="9" w15:restartNumberingAfterBreak="0">
+    <w:nsid w:val="55950D99"/>
+    <w:multiLevelType w:val="hybridMultilevel"/>
+    <w:tmpl w:val="8D544D82"/>
+    <w:lvl w:ilvl="0" w:tplc="04090001">
+      <w:start w:val="1"/>
+      <w:numFmt w:val="bullet"/>
+      <w:lvlText w:val=""/>
+      <w:lvlJc w:val="left"/>
+      <w:pPr>
+        <w:ind w:left="720" w:hanging="360"/>
+      </w:pPr>
+      <w:rPr>
+        <w:rFonts w:ascii="Symbol" w:hAnsi="Symbol" w:hint="default"/>
+      </w:rPr>
+    </w:lvl>
+    <w:lvl w:ilvl="1" w:tplc="04090003" w:tentative="1">
+      <w:start w:val="1"/>
+      <w:numFmt w:val="bullet"/>
+      <w:lvlText w:val="o"/>
+      <w:lvlJc w:val="left"/>
+      <w:pPr>
+        <w:ind w:left="1440" w:hanging="360"/>
+      </w:pPr>
+      <w:rPr>
+        <w:rFonts w:ascii="Courier New" w:hAnsi="Courier New" w:cs="Courier New" w:hint="default"/>
+      </w:rPr>
+    </w:lvl>
+    <w:lvl w:ilvl="2" w:tplc="04090005" w:tentative="1">
+      <w:start w:val="1"/>
+      <w:numFmt w:val="bullet"/>
+      <w:lvlText w:val=""/>
+      <w:lvlJc w:val="left"/>
+      <w:pPr>
+        <w:ind w:left="2160" w:hanging="360"/>
+      </w:pPr>
+      <w:rPr>
+        <w:rFonts w:ascii="Wingdings" w:hAnsi="Wingdings" w:hint="default"/>
+      </w:rPr>
+    </w:lvl>
+    <w:lvl w:ilvl="3" w:tplc="04090001" w:tentative="1">
+      <w:start w:val="1"/>
+      <w:numFmt w:val="bullet"/>
+      <w:lvlText w:val=""/>
+      <w:lvlJc w:val="left"/>
+      <w:pPr>
+        <w:ind w:left="2880" w:hanging="360"/>
+      </w:pPr>
+      <w:rPr>
+        <w:rFonts w:ascii="Symbol" w:hAnsi="Symbol" w:hint="default"/>
+      </w:rPr>
+    </w:lvl>
+    <w:lvl w:ilvl="4" w:tplc="04090003" w:tentative="1">
+      <w:start w:val="1"/>
+      <w:numFmt w:val="bullet"/>
+      <w:lvlText w:val="o"/>
+      <w:lvlJc w:val="left"/>
+      <w:pPr>
+        <w:ind w:left="3600" w:hanging="360"/>
+      </w:pPr>
+      <w:rPr>
+        <w:rFonts w:ascii="Courier New" w:hAnsi="Courier New" w:cs="Courier New" w:hint="default"/>
+      </w:rPr>
+    </w:lvl>
+    <w:lvl w:ilvl="5" w:tplc="04090005" w:tentative="1">
+      <w:start w:val="1"/>
+      <w:numFmt w:val="bullet"/>
+      <w:lvlText w:val=""/>
+      <w:lvlJc w:val="left"/>
+      <w:pPr>
+        <w:ind w:left="4320" w:hanging="360"/>
+      </w:pPr>
+      <w:rPr>
+        <w:rFonts w:ascii="Wingdings" w:hAnsi="Wingdings" w:hint="default"/>
+      </w:rPr>
+    </w:lvl>
+    <w:lvl w:ilvl="6" w:tplc="04090001" w:tentative="1">
+      <w:start w:val="1"/>
+      <w:numFmt w:val="bullet"/>
+      <w:lvlText w:val=""/>
+      <w:lvlJc w:val="left"/>
+      <w:pPr>
+        <w:ind w:left="5040" w:hanging="360"/>
+      </w:pPr>
+      <w:rPr>
+        <w:rFonts w:ascii="Symbol" w:hAnsi="Symbol" w:hint="default"/>
+      </w:rPr>
+    </w:lvl>
+    <w:lvl w:ilvl="7" w:tplc="04090003" w:tentative="1">
+      <w:start w:val="1"/>
+      <w:numFmt w:val="bullet"/>
+      <w:lvlText w:val="o"/>
+      <w:lvlJc w:val="left"/>
+      <w:pPr>
+        <w:ind w:left="5760" w:hanging="360"/>
+      </w:pPr>
+      <w:rPr>
+        <w:rFonts w:ascii="Courier New" w:hAnsi="Courier New" w:cs="Courier New" w:hint="default"/>
+      </w:rPr>
+    </w:lvl>
+    <w:lvl w:ilvl="8" w:tplc="04090005" w:tentative="1">
+      <w:start w:val="1"/>
+      <w:numFmt w:val="bullet"/>
+      <w:lvlText w:val=""/>
+      <w:lvlJc w:val="left"/>
+      <w:pPr>
+        <w:ind w:left="6480" w:hanging="360"/>
+      </w:pPr>
+      <w:rPr>
+        <w:rFonts w:ascii="Wingdings" w:hAnsi="Wingdings" w:hint="default"/>
+      </w:rPr>
+    </w:lvl>
+  </w:abstractNum>
+  <w:abstractNum w:abstractNumId="10" w15:restartNumberingAfterBreak="0">
+    <w:nsid w:val="5E7E61CD"/>
+    <w:multiLevelType w:val="hybridMultilevel"/>
+    <w:tmpl w:val="8E1C4DE6"/>
+    <w:lvl w:ilvl="0" w:tplc="04090001">
+      <w:start w:val="1"/>
+      <w:numFmt w:val="bullet"/>
+      <w:lvlText w:val=""/>
+      <w:lvlJc w:val="left"/>
+      <w:pPr>
+        <w:ind w:left="720" w:hanging="360"/>
+      </w:pPr>
+      <w:rPr>
+        <w:rFonts w:ascii="Symbol" w:hAnsi="Symbol" w:hint="default"/>
+      </w:rPr>
+    </w:lvl>
+    <w:lvl w:ilvl="1" w:tplc="04090003" w:tentative="1">
+      <w:start w:val="1"/>
+      <w:numFmt w:val="bullet"/>
+      <w:lvlText w:val="o"/>
+      <w:lvlJc w:val="left"/>
+      <w:pPr>
+        <w:ind w:left="1440" w:hanging="360"/>
+      </w:pPr>
+      <w:rPr>
+        <w:rFonts w:ascii="Courier New" w:hAnsi="Courier New" w:cs="Courier New" w:hint="default"/>
+      </w:rPr>
+    </w:lvl>
+    <w:lvl w:ilvl="2" w:tplc="04090005" w:tentative="1">
+      <w:start w:val="1"/>
+      <w:numFmt w:val="bullet"/>
+      <w:lvlText w:val=""/>
+      <w:lvlJc w:val="left"/>
+      <w:pPr>
+        <w:ind w:left="2160" w:hanging="360"/>
+      </w:pPr>
+      <w:rPr>
+        <w:rFonts w:ascii="Wingdings" w:hAnsi="Wingdings" w:hint="default"/>
+      </w:rPr>
+    </w:lvl>
+    <w:lvl w:ilvl="3" w:tplc="04090001" w:tentative="1">
+      <w:start w:val="1"/>
+      <w:numFmt w:val="bullet"/>
+      <w:lvlText w:val=""/>
+      <w:lvlJc w:val="left"/>
+      <w:pPr>
+        <w:ind w:left="2880" w:hanging="360"/>
+      </w:pPr>
+      <w:rPr>
+        <w:rFonts w:ascii="Symbol" w:hAnsi="Symbol" w:hint="default"/>
+      </w:rPr>
+    </w:lvl>
+    <w:lvl w:ilvl="4" w:tplc="04090003" w:tentative="1">
+      <w:start w:val="1"/>
+      <w:numFmt w:val="bullet"/>
+      <w:lvlText w:val="o"/>
+      <w:lvlJc w:val="left"/>
+      <w:pPr>
+        <w:ind w:left="3600" w:hanging="360"/>
+      </w:pPr>
+      <w:rPr>
+        <w:rFonts w:ascii="Courier New" w:hAnsi="Courier New" w:cs="Courier New" w:hint="default"/>
+      </w:rPr>
+    </w:lvl>
+    <w:lvl w:ilvl="5" w:tplc="04090005" w:tentative="1">
+      <w:start w:val="1"/>
+      <w:numFmt w:val="bullet"/>
+      <w:lvlText w:val=""/>
+      <w:lvlJc w:val="left"/>
+      <w:pPr>
+        <w:ind w:left="4320" w:hanging="360"/>
+      </w:pPr>
+      <w:rPr>
+        <w:rFonts w:ascii="Wingdings" w:hAnsi="Wingdings" w:hint="default"/>
+      </w:rPr>
+    </w:lvl>
+    <w:lvl w:ilvl="6" w:tplc="04090001" w:tentative="1">
+      <w:start w:val="1"/>
+      <w:numFmt w:val="bullet"/>
+      <w:lvlText w:val=""/>
+      <w:lvlJc w:val="left"/>
+      <w:pPr>
+        <w:ind w:left="5040" w:hanging="360"/>
+      </w:pPr>
+      <w:rPr>
+        <w:rFonts w:ascii="Symbol" w:hAnsi="Symbol" w:hint="default"/>
+      </w:rPr>
+    </w:lvl>
+    <w:lvl w:ilvl="7" w:tplc="04090003" w:tentative="1">
+      <w:start w:val="1"/>
+      <w:numFmt w:val="bullet"/>
+      <w:lvlText w:val="o"/>
+      <w:lvlJc w:val="left"/>
+      <w:pPr>
+        <w:ind w:left="5760" w:hanging="360"/>
+      </w:pPr>
+      <w:rPr>
+        <w:rFonts w:ascii="Courier New" w:hAnsi="Courier New" w:cs="Courier New" w:hint="default"/>
+      </w:rPr>
+    </w:lvl>
+    <w:lvl w:ilvl="8" w:tplc="04090005" w:tentative="1">
+      <w:start w:val="1"/>
+      <w:numFmt w:val="bullet"/>
+      <w:lvlText w:val=""/>
+      <w:lvlJc w:val="left"/>
+      <w:pPr>
+        <w:ind w:left="6480" w:hanging="360"/>
+      </w:pPr>
+      <w:rPr>
+        <w:rFonts w:ascii="Wingdings" w:hAnsi="Wingdings" w:hint="default"/>
+      </w:rPr>
+    </w:lvl>
+  </w:abstractNum>
+  <w:abstractNum w:abstractNumId="11" w15:restartNumberingAfterBreak="0">
+    <w:nsid w:val="6AEB0A5C"/>
+    <w:multiLevelType w:val="hybridMultilevel"/>
+    <w:tmpl w:val="4354814A"/>
+    <w:lvl w:ilvl="0" w:tplc="04090001">
+      <w:start w:val="1"/>
+      <w:numFmt w:val="bullet"/>
+      <w:lvlText w:val=""/>
+      <w:lvlJc w:val="left"/>
+      <w:pPr>
+        <w:ind w:left="720" w:hanging="360"/>
+      </w:pPr>
+      <w:rPr>
+        <w:rFonts w:ascii="Symbol" w:hAnsi="Symbol" w:hint="default"/>
+      </w:rPr>
+    </w:lvl>
+    <w:lvl w:ilvl="1" w:tplc="04090003" w:tentative="1">
+      <w:start w:val="1"/>
+      <w:numFmt w:val="bullet"/>
+      <w:lvlText w:val="o"/>
+      <w:lvlJc w:val="left"/>
+      <w:pPr>
+        <w:ind w:left="1440" w:hanging="360"/>
+      </w:pPr>
+      <w:rPr>
+        <w:rFonts w:ascii="Courier New" w:hAnsi="Courier New" w:cs="Courier New" w:hint="default"/>
+      </w:rPr>
+    </w:lvl>
+    <w:lvl w:ilvl="2" w:tplc="04090005" w:tentative="1">
+      <w:start w:val="1"/>
+      <w:numFmt w:val="bullet"/>
+      <w:lvlText w:val=""/>
+      <w:lvlJc w:val="left"/>
+      <w:pPr>
+        <w:ind w:left="2160" w:hanging="360"/>
+      </w:pPr>
+      <w:rPr>
+        <w:rFonts w:ascii="Wingdings" w:hAnsi="Wingdings" w:hint="default"/>
+      </w:rPr>
+    </w:lvl>
+    <w:lvl w:ilvl="3" w:tplc="04090001" w:tentative="1">
+      <w:start w:val="1"/>
+      <w:numFmt w:val="bullet"/>
+      <w:lvlText w:val=""/>
+      <w:lvlJc w:val="left"/>
+      <w:pPr>
+        <w:ind w:left="2880" w:hanging="360"/>
+      </w:pPr>
+      <w:rPr>
+        <w:rFonts w:ascii="Symbol" w:hAnsi="Symbol" w:hint="default"/>
+      </w:rPr>
+    </w:lvl>
+    <w:lvl w:ilvl="4" w:tplc="04090003" w:tentative="1">
+      <w:start w:val="1"/>
+      <w:numFmt w:val="bullet"/>
+      <w:lvlText w:val="o"/>
+      <w:lvlJc w:val="left"/>
+      <w:pPr>
+        <w:ind w:left="3600" w:hanging="360"/>
+      </w:pPr>
+      <w:rPr>
+        <w:rFonts w:ascii="Courier New" w:hAnsi="Courier New" w:cs="Courier New" w:hint="default"/>
+      </w:rPr>
+    </w:lvl>
+    <w:lvl w:ilvl="5" w:tplc="04090005" w:tentative="1">
+      <w:start w:val="1"/>
+      <w:numFmt w:val="bullet"/>
+      <w:lvlText w:val=""/>
+      <w:lvlJc w:val="left"/>
+      <w:pPr>
+        <w:ind w:left="4320" w:hanging="360"/>
+      </w:pPr>
+      <w:rPr>
+        <w:rFonts w:ascii="Wingdings" w:hAnsi="Wingdings" w:hint="default"/>
+      </w:rPr>
+    </w:lvl>
+    <w:lvl w:ilvl="6" w:tplc="04090001" w:tentative="1">
+      <w:start w:val="1"/>
+      <w:numFmt w:val="bullet"/>
+      <w:lvlText w:val=""/>
+      <w:lvlJc w:val="left"/>
+      <w:pPr>
+        <w:ind w:left="5040" w:hanging="360"/>
+      </w:pPr>
+      <w:rPr>
+        <w:rFonts w:ascii="Symbol" w:hAnsi="Symbol" w:hint="default"/>
+      </w:rPr>
+    </w:lvl>
+    <w:lvl w:ilvl="7" w:tplc="04090003" w:tentative="1">
+      <w:start w:val="1"/>
+      <w:numFmt w:val="bullet"/>
+      <w:lvlText w:val="o"/>
+      <w:lvlJc w:val="left"/>
+      <w:pPr>
+        <w:ind w:left="5760" w:hanging="360"/>
+      </w:pPr>
+      <w:rPr>
+        <w:rFonts w:ascii="Courier New" w:hAnsi="Courier New" w:cs="Courier New" w:hint="default"/>
+      </w:rPr>
+    </w:lvl>
+    <w:lvl w:ilvl="8" w:tplc="04090005" w:tentative="1">
+      <w:start w:val="1"/>
+      <w:numFmt w:val="bullet"/>
+      <w:lvlText w:val=""/>
+      <w:lvlJc w:val="left"/>
+      <w:pPr>
+        <w:ind w:left="6480" w:hanging="360"/>
+      </w:pPr>
+      <w:rPr>
+        <w:rFonts w:ascii="Wingdings" w:hAnsi="Wingdings" w:hint="default"/>
+      </w:rPr>
+    </w:lvl>
+  </w:abstractNum>
+  <w:abstractNum w:abstractNumId="12" w15:restartNumberingAfterBreak="0">
     <w:nsid w:val="6AFD4B55"/>
     <w:multiLevelType w:val="hybridMultilevel"/>
     <w:tmpl w:val="A1582996"/>
+    <w:lvl w:ilvl="0" w:tplc="04090001">
+      <w:start w:val="1"/>
+      <w:numFmt w:val="bullet"/>
+      <w:lvlText w:val=""/>
+      <w:lvlJc w:val="left"/>
+      <w:pPr>
+        <w:ind w:left="720" w:hanging="360"/>
+      </w:pPr>
+      <w:rPr>
+        <w:rFonts w:ascii="Symbol" w:hAnsi="Symbol" w:hint="default"/>
+      </w:rPr>
+    </w:lvl>
+    <w:lvl w:ilvl="1" w:tplc="04090003" w:tentative="1">
+      <w:start w:val="1"/>
+      <w:numFmt w:val="bullet"/>
+      <w:lvlText w:val="o"/>
+      <w:lvlJc w:val="left"/>
+      <w:pPr>
+        <w:ind w:left="1440" w:hanging="360"/>
+      </w:pPr>
+      <w:rPr>
+        <w:rFonts w:ascii="Courier New" w:hAnsi="Courier New" w:cs="Courier New" w:hint="default"/>
+      </w:rPr>
+    </w:lvl>
+    <w:lvl w:ilvl="2" w:tplc="04090005" w:tentative="1">
+      <w:start w:val="1"/>
+      <w:numFmt w:val="bullet"/>
+      <w:lvlText w:val=""/>
+      <w:lvlJc w:val="left"/>
+      <w:pPr>
+        <w:ind w:left="2160" w:hanging="360"/>
+      </w:pPr>
+      <w:rPr>
+        <w:rFonts w:ascii="Wingdings" w:hAnsi="Wingdings" w:hint="default"/>
+      </w:rPr>
+    </w:lvl>
+    <w:lvl w:ilvl="3" w:tplc="04090001" w:tentative="1">
+      <w:start w:val="1"/>
+      <w:numFmt w:val="bullet"/>
+      <w:lvlText w:val=""/>
+      <w:lvlJc w:val="left"/>
+      <w:pPr>
+        <w:ind w:left="2880" w:hanging="360"/>
+      </w:pPr>
+      <w:rPr>
+        <w:rFonts w:ascii="Symbol" w:hAnsi="Symbol" w:hint="default"/>
+      </w:rPr>
+    </w:lvl>
+    <w:lvl w:ilvl="4" w:tplc="04090003" w:tentative="1">
+      <w:start w:val="1"/>
+      <w:numFmt w:val="bullet"/>
+      <w:lvlText w:val="o"/>
+      <w:lvlJc w:val="left"/>
+      <w:pPr>
+        <w:ind w:left="3600" w:hanging="360"/>
+      </w:pPr>
+      <w:rPr>
+        <w:rFonts w:ascii="Courier New" w:hAnsi="Courier New" w:cs="Courier New" w:hint="default"/>
+      </w:rPr>
+    </w:lvl>
+    <w:lvl w:ilvl="5" w:tplc="04090005" w:tentative="1">
+      <w:start w:val="1"/>
+      <w:numFmt w:val="bullet"/>
+      <w:lvlText w:val=""/>
+      <w:lvlJc w:val="left"/>
+      <w:pPr>
+        <w:ind w:left="4320" w:hanging="360"/>
+      </w:pPr>
+      <w:rPr>
+        <w:rFonts w:ascii="Wingdings" w:hAnsi="Wingdings" w:hint="default"/>
+      </w:rPr>
+    </w:lvl>
+    <w:lvl w:ilvl="6" w:tplc="04090001" w:tentative="1">
+      <w:start w:val="1"/>
+      <w:numFmt w:val="bullet"/>
+      <w:lvlText w:val=""/>
+      <w:lvlJc w:val="left"/>
+      <w:pPr>
+        <w:ind w:left="5040" w:hanging="360"/>
+      </w:pPr>
+      <w:rPr>
+        <w:rFonts w:ascii="Symbol" w:hAnsi="Symbol" w:hint="default"/>
+      </w:rPr>
+    </w:lvl>
+    <w:lvl w:ilvl="7" w:tplc="04090003" w:tentative="1">
+      <w:start w:val="1"/>
+      <w:numFmt w:val="bullet"/>
+      <w:lvlText w:val="o"/>
+      <w:lvlJc w:val="left"/>
+      <w:pPr>
+        <w:ind w:left="5760" w:hanging="360"/>
+      </w:pPr>
+      <w:rPr>
+        <w:rFonts w:ascii="Courier New" w:hAnsi="Courier New" w:cs="Courier New" w:hint="default"/>
+      </w:rPr>
+    </w:lvl>
+    <w:lvl w:ilvl="8" w:tplc="04090005" w:tentative="1">
+      <w:start w:val="1"/>
+      <w:numFmt w:val="bullet"/>
+      <w:lvlText w:val=""/>
+      <w:lvlJc w:val="left"/>
+      <w:pPr>
+        <w:ind w:left="6480" w:hanging="360"/>
+      </w:pPr>
+      <w:rPr>
+        <w:rFonts w:ascii="Wingdings" w:hAnsi="Wingdings" w:hint="default"/>
+      </w:rPr>
+    </w:lvl>
+  </w:abstractNum>
+  <w:abstractNum w:abstractNumId="13" w15:restartNumberingAfterBreak="0">
+    <w:nsid w:val="7C1F153A"/>
+    <w:multiLevelType w:val="hybridMultilevel"/>
+    <w:tmpl w:val="019E742A"/>
     <w:lvl w:ilvl="0" w:tplc="04090001">
       <w:start w:val="1"/>
       <w:numFmt w:val="bullet"/>
@@ -11035,13 +11484,13 @@
     <w:abstractNumId w:val="1"/>
   </w:num>
   <w:num w:numId="2">
-    <w:abstractNumId w:val="8"/>
+    <w:abstractNumId w:val="12"/>
   </w:num>
   <w:num w:numId="3">
     <w:abstractNumId w:val="4"/>
   </w:num>
   <w:num w:numId="4">
-    <w:abstractNumId w:val="7"/>
+    <w:abstractNumId w:val="8"/>
   </w:num>
   <w:num w:numId="5">
     <w:abstractNumId w:val="0"/>
@@ -11050,13 +11499,28 @@
     <w:abstractNumId w:val="3"/>
   </w:num>
   <w:num w:numId="7">
-    <w:abstractNumId w:val="6"/>
+    <w:abstractNumId w:val="7"/>
   </w:num>
   <w:num w:numId="8">
     <w:abstractNumId w:val="2"/>
   </w:num>
   <w:num w:numId="9">
+    <w:abstractNumId w:val="6"/>
+  </w:num>
+  <w:num w:numId="10">
     <w:abstractNumId w:val="5"/>
+  </w:num>
+  <w:num w:numId="11">
+    <w:abstractNumId w:val="11"/>
+  </w:num>
+  <w:num w:numId="12">
+    <w:abstractNumId w:val="9"/>
+  </w:num>
+  <w:num w:numId="13">
+    <w:abstractNumId w:val="13"/>
+  </w:num>
+  <w:num w:numId="14">
+    <w:abstractNumId w:val="10"/>
   </w:num>
 </w:numbering>
 </file>
@@ -12009,7 +12473,7 @@
 </file>
 
 <file path=customXml/itemProps1.xml><?xml version="1.0" encoding="utf-8"?>
-<ds:datastoreItem xmlns:ds="http://schemas.openxmlformats.org/officeDocument/2006/customXml" ds:itemID="{8EBA8F36-3150-4650-93CD-AC8C0F45B051}">
+<ds:datastoreItem xmlns:ds="http://schemas.openxmlformats.org/officeDocument/2006/customXml" ds:itemID="{9125039D-C2F8-45D3-836C-4822ED5559E9}">
   <ds:schemaRefs>
     <ds:schemaRef ds:uri="http://schemas.openxmlformats.org/officeDocument/2006/bibliography"/>
   </ds:schemaRefs>

</xml_diff>